<commit_message>
Added alertdialogs on user registration with empty fields
</commit_message>
<xml_diff>
--- a/PLAN.docx
+++ b/PLAN.docx
@@ -89,58 +89,6 @@
         </w:rPr>
         <w:t>18+</w:t>
       </w:r>
-    </w:p>
-    <w:p>
-      <w:pPr>
-        <w:pStyle w:val="ListParagraph"/>
-        <w:numPr>
-          <w:ilvl w:val="0"/>
-          <w:numId w:val="1"/>
-        </w:numPr>
-        <w:rPr>
-          <w:b/>
-          <w:highlight w:val="green"/>
-        </w:rPr>
-      </w:pPr>
-      <w:r>
-        <w:rPr>
-          <w:b/>
-          <w:highlight w:val="green"/>
-        </w:rPr>
-        <w:t>Duplicated registration</w:t>
-      </w:r>
-    </w:p>
-    <w:p>
-      <w:pPr>
-        <w:pStyle w:val="ListParagraph"/>
-        <w:numPr>
-          <w:ilvl w:val="0"/>
-          <w:numId w:val="1"/>
-        </w:numPr>
-        <w:rPr>
-          <w:b/>
-          <w:highlight w:val="green"/>
-        </w:rPr>
-      </w:pPr>
-      <w:r>
-        <w:rPr>
-          <w:b/>
-          <w:highlight w:val="green"/>
-        </w:rPr>
-        <w:t>Hash code password</w:t>
-      </w:r>
-    </w:p>
-    <w:p>
-      <w:pPr>
-        <w:pStyle w:val="ListParagraph"/>
-        <w:numPr>
-          <w:ilvl w:val="0"/>
-          <w:numId w:val="1"/>
-        </w:numPr>
-      </w:pPr>
-      <w:r>
-        <w:t>Forget password</w:t>
-      </w:r>
       <w:bookmarkStart w:id="0" w:name="_GoBack"/>
       <w:bookmarkEnd w:id="0"/>
     </w:p>
@@ -153,23 +101,79 @@
         </w:numPr>
         <w:rPr>
           <w:b/>
-        </w:rPr>
-      </w:pPr>
-      <w:r>
-        <w:rPr>
-          <w:b/>
+          <w:highlight w:val="green"/>
+        </w:rPr>
+      </w:pPr>
+      <w:r>
+        <w:rPr>
+          <w:b/>
+          <w:highlight w:val="green"/>
+        </w:rPr>
+        <w:t>Duplicated registration</w:t>
+      </w:r>
+    </w:p>
+    <w:p>
+      <w:pPr>
+        <w:pStyle w:val="ListParagraph"/>
+        <w:numPr>
+          <w:ilvl w:val="0"/>
+          <w:numId w:val="1"/>
+        </w:numPr>
+        <w:rPr>
+          <w:b/>
+          <w:highlight w:val="green"/>
+        </w:rPr>
+      </w:pPr>
+      <w:r>
+        <w:rPr>
+          <w:b/>
+          <w:highlight w:val="green"/>
+        </w:rPr>
+        <w:t>Hash code password</w:t>
+      </w:r>
+    </w:p>
+    <w:p>
+      <w:pPr>
+        <w:pStyle w:val="ListParagraph"/>
+        <w:numPr>
+          <w:ilvl w:val="0"/>
+          <w:numId w:val="1"/>
+        </w:numPr>
+      </w:pPr>
+      <w:r>
+        <w:t>Forget password</w:t>
+      </w:r>
+    </w:p>
+    <w:p>
+      <w:pPr>
+        <w:pStyle w:val="ListParagraph"/>
+        <w:numPr>
+          <w:ilvl w:val="0"/>
+          <w:numId w:val="1"/>
+        </w:numPr>
+        <w:rPr>
+          <w:b/>
+          <w:highlight w:val="green"/>
+        </w:rPr>
+      </w:pPr>
+      <w:r>
+        <w:rPr>
+          <w:b/>
+          <w:highlight w:val="green"/>
         </w:rPr>
         <w:t xml:space="preserve">Terms and conditions tick </w:t>
       </w:r>
       <w:r>
         <w:rPr>
           <w:b/>
+          <w:highlight w:val="green"/>
         </w:rPr>
         <w:t>box and</w:t>
       </w:r>
       <w:r>
         <w:rPr>
           <w:b/>
+          <w:highlight w:val="green"/>
         </w:rPr>
         <w:t xml:space="preserve"> view </w:t>
       </w:r>

</xml_diff>